<commit_message>
0.4.2 salvamento cancelado inserido formulas
nao consegui criar o salvamento de notas como queria, entao desisti e parti para outras funcoes, deixando ele de maneira funcional, salva uma nota por vez.
</commit_message>
<xml_diff>
--- a/write-luan/Documentacao/Linha a linha.docx
+++ b/write-luan/Documentacao/Linha a linha.docx
@@ -235,7 +235,6 @@
                 <v:path gradientshapeok="t" o:connecttype="rect"/>
               </v:shapetype>
               <v:shape id="Caixa de Texto 1" o:spid="_x0000_s1026" type="#_x0000_t202" style="position:absolute;margin-left:374.05pt;margin-top:-5.75pt;width:425.25pt;height:162.45pt;z-index:251659264;visibility:visible;mso-wrap-style:square;mso-width-percent:0;mso-height-percent:0;mso-wrap-distance-left:9pt;mso-wrap-distance-top:0;mso-wrap-distance-right:9pt;mso-wrap-distance-bottom:0;mso-position-horizontal:right;mso-position-horizontal-relative:margin;mso-position-vertical:absolute;mso-position-vertical-relative:text;mso-width-percent:0;mso-height-percent:0;mso-width-relative:margin;mso-height-relative:margin;v-text-anchor:top" o:gfxdata="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" filled="f" stroked="f">
-                <v:fill o:detectmouseclick="t"/>
                 <v:textbox>
                   <w:txbxContent>
                     <w:p>
@@ -584,10 +583,19 @@
         <w:t>JavaScript</w:t>
       </w:r>
       <w:r>
-        <w:t xml:space="preserve"> (para a programação, o HTML e CSS não tem muito foco no aprendizado, pelo menos não inicialmente)</w:t>
-      </w:r>
-      <w:r>
-        <w:t>, com certeza se você é um desenvolvedor mais experiente, vai observar que com algum framework ou biblioteca seria extremamente fácil e menos trabalhoso realizar o projeto, por isso fica a observação que o desenvolvedor tem como foco aprender</w:t>
+        <w:t xml:space="preserve"> </w:t>
+      </w:r>
+      <w:r>
+        <w:t xml:space="preserve">HTML e CSS </w:t>
+      </w:r>
+      <w:r>
+        <w:t xml:space="preserve">com certeza se você é um desenvolvedor mais experiente, vai observar que com algum framework ou biblioteca seria extremamente fácil e menos trabalhoso realizar o projeto, por isso fica a observação que o </w:t>
+      </w:r>
+      <w:r>
+        <w:t xml:space="preserve">projeto tem </w:t>
+      </w:r>
+      <w:r>
+        <w:t>como foco aprender</w:t>
       </w:r>
       <w:r>
         <w:t xml:space="preserve"> a programar</w:t>
@@ -599,7 +607,13 @@
         <w:t xml:space="preserve">, visto que esse é o primeiro </w:t>
       </w:r>
       <w:r>
-        <w:t>programa escrito na prática pelo mesmo.</w:t>
+        <w:t>programa escrito na prática p</w:t>
+      </w:r>
+      <w:r>
+        <w:t>or mim</w:t>
+      </w:r>
+      <w:r>
+        <w:t>.</w:t>
       </w:r>
     </w:p>
     <w:p>
@@ -777,11 +791,9 @@
       <w:r>
         <w:t xml:space="preserve">A aparência, por ser um editor simples, não teria muita renovação, com exceção da cor, pode causar estranheza </w:t>
       </w:r>
-      <w:proofErr w:type="gramStart"/>
-      <w:r>
-        <w:t>a</w:t>
-      </w:r>
-      <w:proofErr w:type="gramEnd"/>
+      <w:r>
+        <w:t>à</w:t>
+      </w:r>
       <w:r>
         <w:t xml:space="preserve"> primeira vista, mas como dito inicialmente foi feito para minha esposa, logo as cores e paletas foram para agradar o gosto dela.</w:t>
       </w:r>
@@ -1217,23 +1229,8 @@
         <w:t xml:space="preserve">já que elas foram escolhidas a dedo para ter opções diversas, </w:t>
       </w:r>
       <w:r>
-        <w:t xml:space="preserve">o problema em si e que as fontes são buscadas online, logo </w:t>
-      </w:r>
-      <w:proofErr w:type="gramStart"/>
-      <w:r>
-        <w:t>e</w:t>
-      </w:r>
-      <w:proofErr w:type="gramEnd"/>
-      <w:r>
-        <w:t xml:space="preserve"> necessário estar conectado a internet.</w:t>
-      </w:r>
-    </w:p>
-    <w:p>
-      <w:pPr>
-        <w:tabs>
-          <w:tab w:val="left" w:pos="3645"/>
-        </w:tabs>
-      </w:pPr>
+        <w:t>o problema em si e que as fontes são buscadas online, logo e necessário estar conectado a internet.</w:t>
+      </w:r>
       <w:r>
         <w:t xml:space="preserve"> </w:t>
       </w:r>
@@ -1243,6 +1240,1841 @@
         <w:tabs>
           <w:tab w:val="left" w:pos="3645"/>
         </w:tabs>
+      </w:pPr>
+      <w:r>
+        <w:t xml:space="preserve"> </w:t>
+      </w:r>
+    </w:p>
+    <w:p>
+      <w:pPr>
+        <w:tabs>
+          <w:tab w:val="left" w:pos="3645"/>
+        </w:tabs>
+      </w:pPr>
+      <w:r>
+        <w:rPr>
+          <w:noProof/>
+        </w:rPr>
+        <w:lastRenderedPageBreak/>
+        <w:drawing>
+          <wp:inline distT="0" distB="0" distL="0" distR="0" wp14:anchorId="72300498" wp14:editId="26979940">
+            <wp:extent cx="5400040" cy="983615"/>
+            <wp:effectExtent l="0" t="0" r="0" b="6985"/>
+            <wp:docPr id="4" name="Image 4"/>
+            <wp:cNvGraphicFramePr>
+              <a:graphicFrameLocks xmlns:a="http://schemas.openxmlformats.org/drawingml/2006/main" noChangeAspect="1"/>
+            </wp:cNvGraphicFramePr>
+            <a:graphic xmlns:a="http://schemas.openxmlformats.org/drawingml/2006/main">
+              <a:graphicData uri="http://schemas.openxmlformats.org/drawingml/2006/picture">
+                <pic:pic xmlns:pic="http://schemas.openxmlformats.org/drawingml/2006/picture">
+                  <pic:nvPicPr>
+                    <pic:cNvPr id="1" name=""/>
+                    <pic:cNvPicPr/>
+                  </pic:nvPicPr>
+                  <pic:blipFill>
+                    <a:blip r:embed="rId6"/>
+                    <a:stretch>
+                      <a:fillRect/>
+                    </a:stretch>
+                  </pic:blipFill>
+                  <pic:spPr>
+                    <a:xfrm>
+                      <a:off x="0" y="0"/>
+                      <a:ext cx="5400040" cy="983615"/>
+                    </a:xfrm>
+                    <a:prstGeom prst="rect">
+                      <a:avLst/>
+                    </a:prstGeom>
+                  </pic:spPr>
+                </pic:pic>
+              </a:graphicData>
+            </a:graphic>
+          </wp:inline>
+        </w:drawing>
+      </w:r>
+    </w:p>
+    <w:p>
+      <w:pPr>
+        <w:tabs>
+          <w:tab w:val="left" w:pos="3645"/>
+        </w:tabs>
+      </w:pPr>
+      <w:r>
+        <w:t xml:space="preserve">    O editor foi separado inicialmente em 3 partes, o header que terá informações sobre o documento, o editor, onde terá as ferramentas, e o papel, onde o usuário ira digitar suas anotações (na imagem utilizei o visual estúdio para </w:t>
+      </w:r>
+      <w:r>
+        <w:t>comprimir as tags dentro da seção</w:t>
+      </w:r>
+      <w:r>
+        <w:t>)</w:t>
+      </w:r>
+      <w:r>
+        <w:t>.</w:t>
+      </w:r>
+    </w:p>
+    <w:p>
+      <w:pPr>
+        <w:tabs>
+          <w:tab w:val="left" w:pos="3645"/>
+        </w:tabs>
+      </w:pPr>
+      <w:r>
+        <w:t xml:space="preserve">   Optei por colocar tudo dentro de uma tabela, achei mais fácil de organizar cada ícone:</w:t>
+      </w:r>
+    </w:p>
+    <w:p>
+      <w:pPr>
+        <w:tabs>
+          <w:tab w:val="left" w:pos="3645"/>
+        </w:tabs>
+      </w:pPr>
+      <w:r>
+        <w:rPr>
+          <w:noProof/>
+        </w:rPr>
+        <w:drawing>
+          <wp:inline distT="0" distB="0" distL="0" distR="0" wp14:anchorId="7BB96DEA" wp14:editId="0219BBFA">
+            <wp:extent cx="5400040" cy="320675"/>
+            <wp:effectExtent l="0" t="0" r="0" b="3175"/>
+            <wp:docPr id="7" name="Image 7"/>
+            <wp:cNvGraphicFramePr>
+              <a:graphicFrameLocks xmlns:a="http://schemas.openxmlformats.org/drawingml/2006/main" noChangeAspect="1"/>
+            </wp:cNvGraphicFramePr>
+            <a:graphic xmlns:a="http://schemas.openxmlformats.org/drawingml/2006/main">
+              <a:graphicData uri="http://schemas.openxmlformats.org/drawingml/2006/picture">
+                <pic:pic xmlns:pic="http://schemas.openxmlformats.org/drawingml/2006/picture">
+                  <pic:nvPicPr>
+                    <pic:cNvPr id="1" name=""/>
+                    <pic:cNvPicPr/>
+                  </pic:nvPicPr>
+                  <pic:blipFill>
+                    <a:blip r:embed="rId7"/>
+                    <a:stretch>
+                      <a:fillRect/>
+                    </a:stretch>
+                  </pic:blipFill>
+                  <pic:spPr>
+                    <a:xfrm>
+                      <a:off x="0" y="0"/>
+                      <a:ext cx="5400040" cy="320675"/>
+                    </a:xfrm>
+                    <a:prstGeom prst="rect">
+                      <a:avLst/>
+                    </a:prstGeom>
+                  </pic:spPr>
+                </pic:pic>
+              </a:graphicData>
+            </a:graphic>
+          </wp:inline>
+        </w:drawing>
+      </w:r>
+    </w:p>
+    <w:p>
+      <w:pPr>
+        <w:tabs>
+          <w:tab w:val="left" w:pos="3645"/>
+        </w:tabs>
+      </w:pPr>
+      <w:r>
+        <w:t xml:space="preserve">   Inicialmente optei por começar pela estilização de texto mais comum possível, itálico, negrito e sublinhado:</w:t>
+      </w:r>
+    </w:p>
+    <w:p>
+      <w:pPr>
+        <w:tabs>
+          <w:tab w:val="left" w:pos="3645"/>
+        </w:tabs>
+      </w:pPr>
+      <w:r>
+        <w:rPr>
+          <w:noProof/>
+        </w:rPr>
+        <w:drawing>
+          <wp:inline distT="0" distB="0" distL="0" distR="0" wp14:anchorId="5043E8D7" wp14:editId="6A73B9F4">
+            <wp:extent cx="5400040" cy="1009015"/>
+            <wp:effectExtent l="0" t="0" r="0" b="635"/>
+            <wp:docPr id="9" name="Image 9"/>
+            <wp:cNvGraphicFramePr>
+              <a:graphicFrameLocks xmlns:a="http://schemas.openxmlformats.org/drawingml/2006/main" noChangeAspect="1"/>
+            </wp:cNvGraphicFramePr>
+            <a:graphic xmlns:a="http://schemas.openxmlformats.org/drawingml/2006/main">
+              <a:graphicData uri="http://schemas.openxmlformats.org/drawingml/2006/picture">
+                <pic:pic xmlns:pic="http://schemas.openxmlformats.org/drawingml/2006/picture">
+                  <pic:nvPicPr>
+                    <pic:cNvPr id="1" name=""/>
+                    <pic:cNvPicPr/>
+                  </pic:nvPicPr>
+                  <pic:blipFill>
+                    <a:blip r:embed="rId8"/>
+                    <a:stretch>
+                      <a:fillRect/>
+                    </a:stretch>
+                  </pic:blipFill>
+                  <pic:spPr>
+                    <a:xfrm>
+                      <a:off x="0" y="0"/>
+                      <a:ext cx="5400040" cy="1009015"/>
+                    </a:xfrm>
+                    <a:prstGeom prst="rect">
+                      <a:avLst/>
+                    </a:prstGeom>
+                  </pic:spPr>
+                </pic:pic>
+              </a:graphicData>
+            </a:graphic>
+          </wp:inline>
+        </w:drawing>
+      </w:r>
+    </w:p>
+    <w:p>
+      <w:pPr>
+        <w:tabs>
+          <w:tab w:val="left" w:pos="3645"/>
+        </w:tabs>
+      </w:pPr>
+      <w:r>
+        <w:t xml:space="preserve">   Repare que por questão de organização, todas tags foram </w:t>
+      </w:r>
+      <w:r>
+        <w:t xml:space="preserve">inseridas com classe e id, irei utilizar classes para </w:t>
+      </w:r>
+      <w:proofErr w:type="spellStart"/>
+      <w:r>
+        <w:t>css</w:t>
+      </w:r>
+      <w:proofErr w:type="spellEnd"/>
+      <w:r>
+        <w:t xml:space="preserve"> e id para </w:t>
+      </w:r>
+      <w:proofErr w:type="spellStart"/>
+      <w:r>
+        <w:t>Javascript</w:t>
+      </w:r>
+      <w:proofErr w:type="spellEnd"/>
+      <w:r>
+        <w:t xml:space="preserve">, mas não é uma regra, visto que posso utilizar ambos tanto na programação de </w:t>
+      </w:r>
+      <w:proofErr w:type="spellStart"/>
+      <w:r>
+        <w:t>js</w:t>
+      </w:r>
+      <w:proofErr w:type="spellEnd"/>
+      <w:r>
+        <w:t xml:space="preserve"> e para estilização no CSS.</w:t>
+      </w:r>
+    </w:p>
+    <w:p>
+      <w:pPr>
+        <w:tabs>
+          <w:tab w:val="left" w:pos="3645"/>
+        </w:tabs>
+      </w:pPr>
+      <w:r>
+        <w:rPr>
+          <w:noProof/>
+        </w:rPr>
+        <w:drawing>
+          <wp:inline distT="0" distB="0" distL="0" distR="0" wp14:anchorId="6168B7F4" wp14:editId="433AC96B">
+            <wp:extent cx="5400040" cy="354330"/>
+            <wp:effectExtent l="0" t="0" r="0" b="7620"/>
+            <wp:docPr id="10" name="Image 10"/>
+            <wp:cNvGraphicFramePr>
+              <a:graphicFrameLocks xmlns:a="http://schemas.openxmlformats.org/drawingml/2006/main" noChangeAspect="1"/>
+            </wp:cNvGraphicFramePr>
+            <a:graphic xmlns:a="http://schemas.openxmlformats.org/drawingml/2006/main">
+              <a:graphicData uri="http://schemas.openxmlformats.org/drawingml/2006/picture">
+                <pic:pic xmlns:pic="http://schemas.openxmlformats.org/drawingml/2006/picture">
+                  <pic:nvPicPr>
+                    <pic:cNvPr id="1" name=""/>
+                    <pic:cNvPicPr/>
+                  </pic:nvPicPr>
+                  <pic:blipFill>
+                    <a:blip r:embed="rId9"/>
+                    <a:stretch>
+                      <a:fillRect/>
+                    </a:stretch>
+                  </pic:blipFill>
+                  <pic:spPr>
+                    <a:xfrm>
+                      <a:off x="0" y="0"/>
+                      <a:ext cx="5400040" cy="354330"/>
+                    </a:xfrm>
+                    <a:prstGeom prst="rect">
+                      <a:avLst/>
+                    </a:prstGeom>
+                  </pic:spPr>
+                </pic:pic>
+              </a:graphicData>
+            </a:graphic>
+          </wp:inline>
+        </w:drawing>
+      </w:r>
+    </w:p>
+    <w:p>
+      <w:pPr>
+        <w:tabs>
+          <w:tab w:val="left" w:pos="3645"/>
+        </w:tabs>
+      </w:pPr>
+      <w:r>
+        <w:t xml:space="preserve">  O papel (onde o usuário ira colocar suas anotações) não e nada além de uma div, com um </w:t>
+      </w:r>
+      <w:proofErr w:type="spellStart"/>
+      <w:r>
+        <w:t>placeholder</w:t>
+      </w:r>
+      <w:proofErr w:type="spellEnd"/>
+      <w:r>
+        <w:t xml:space="preserve"> isso é com um</w:t>
+      </w:r>
+      <w:r>
+        <w:t xml:space="preserve"> espaço</w:t>
+      </w:r>
+      <w:r>
+        <w:t xml:space="preserve"> </w:t>
+      </w:r>
+      <w:r>
+        <w:t xml:space="preserve">reservado </w:t>
+      </w:r>
+      <w:proofErr w:type="spellStart"/>
+      <w:r>
+        <w:t>escrito,”Digite</w:t>
+      </w:r>
+      <w:proofErr w:type="spellEnd"/>
+      <w:r>
+        <w:t xml:space="preserve"> Algo” mas o que torna usual de fato, e o atributo </w:t>
+      </w:r>
+      <w:proofErr w:type="spellStart"/>
+      <w:r>
+        <w:rPr>
+          <w:b/>
+          <w:bCs/>
+          <w:color w:val="C63820"/>
+        </w:rPr>
+        <w:t>contenteditable</w:t>
+      </w:r>
+      <w:proofErr w:type="spellEnd"/>
+      <w:r>
+        <w:rPr>
+          <w:b/>
+          <w:bCs/>
+          <w:color w:val="00B050"/>
+        </w:rPr>
+        <w:t>=”</w:t>
+      </w:r>
+      <w:proofErr w:type="spellStart"/>
+      <w:r>
+        <w:rPr>
+          <w:b/>
+          <w:bCs/>
+          <w:color w:val="00B050"/>
+        </w:rPr>
+        <w:t>true</w:t>
+      </w:r>
+      <w:proofErr w:type="spellEnd"/>
+      <w:r>
+        <w:rPr>
+          <w:b/>
+          <w:bCs/>
+          <w:color w:val="00B050"/>
+        </w:rPr>
+        <w:t>”</w:t>
+      </w:r>
+      <w:r>
+        <w:rPr>
+          <w:color w:val="00B050"/>
+        </w:rPr>
+        <w:t xml:space="preserve"> </w:t>
+      </w:r>
+      <w:r>
+        <w:t xml:space="preserve">que deixa o que esta dentro da div ser editado, ou seja, o usuário anotar. Por padrão o atributo </w:t>
+      </w:r>
+      <w:proofErr w:type="spellStart"/>
+      <w:r>
+        <w:t>contenteditable</w:t>
+      </w:r>
+      <w:proofErr w:type="spellEnd"/>
+      <w:r>
+        <w:t xml:space="preserve"> vem false, utilizei uma div, pois facilita na criação pois ao interpretar o texto, o próprio navegador ira interpretar que existem tags dentro de uma tag div, por exemplo, ao criar uma fórmula quadrada, irá ser criado uma div com dimensões, e o navegador ira interpretar que tem uma div dentro de outra div, e não um texto escrito &lt;div </w:t>
+      </w:r>
+      <w:proofErr w:type="spellStart"/>
+      <w:r>
+        <w:t>width</w:t>
+      </w:r>
+      <w:proofErr w:type="spellEnd"/>
+      <w:r>
+        <w:t>=</w:t>
+      </w:r>
+      <w:proofErr w:type="spellStart"/>
+      <w:r>
+        <w:t>300px</w:t>
+      </w:r>
+      <w:proofErr w:type="spellEnd"/>
+      <w:r>
+        <w:t>... etc.</w:t>
+      </w:r>
+    </w:p>
+    <w:p>
+      <w:pPr>
+        <w:tabs>
+          <w:tab w:val="left" w:pos="3645"/>
+        </w:tabs>
+      </w:pPr>
+      <w:r>
+        <w:t xml:space="preserve">    Então finalmente vamos ao JavaScript, inicialmente preciso dizer que eu não sabia que deixar o script de chamada no &lt;</w:t>
+      </w:r>
+      <w:proofErr w:type="spellStart"/>
+      <w:r>
+        <w:t>head</w:t>
+      </w:r>
+      <w:proofErr w:type="spellEnd"/>
+      <w:r>
+        <w:t xml:space="preserve">&gt; ou no </w:t>
+      </w:r>
+      <w:r>
+        <w:t>&lt;</w:t>
+      </w:r>
+      <w:r>
+        <w:t>body</w:t>
+      </w:r>
+      <w:r>
+        <w:t>&gt;</w:t>
+      </w:r>
+      <w:r>
+        <w:t xml:space="preserve">, faria diferença, mas sim, faz diferença ao chama-lo no </w:t>
+      </w:r>
+      <w:proofErr w:type="spellStart"/>
+      <w:r>
+        <w:t>head</w:t>
+      </w:r>
+      <w:proofErr w:type="spellEnd"/>
+      <w:r>
+        <w:t xml:space="preserve"> a página inicialmente carrega no </w:t>
+      </w:r>
+      <w:proofErr w:type="spellStart"/>
+      <w:r>
+        <w:t>head</w:t>
+      </w:r>
+      <w:proofErr w:type="spellEnd"/>
+      <w:r>
+        <w:t xml:space="preserve">, logo o </w:t>
+      </w:r>
+      <w:proofErr w:type="spellStart"/>
+      <w:r>
+        <w:t>Javascript</w:t>
+      </w:r>
+      <w:proofErr w:type="spellEnd"/>
+      <w:r>
+        <w:t xml:space="preserve"> ira interpretar somente o que estava no dentro de &lt;</w:t>
+      </w:r>
+      <w:proofErr w:type="spellStart"/>
+      <w:r>
+        <w:t>head</w:t>
+      </w:r>
+      <w:proofErr w:type="spellEnd"/>
+      <w:r>
+        <w:t>&gt; aqui dentro &lt;/</w:t>
+      </w:r>
+      <w:proofErr w:type="spellStart"/>
+      <w:r>
+        <w:t>head</w:t>
+      </w:r>
+      <w:proofErr w:type="spellEnd"/>
+      <w:r>
+        <w:t>&gt;</w:t>
+      </w:r>
+      <w:r>
+        <w:t xml:space="preserve">  ao chama-lo no &lt;body&gt; como o conteúdo é carregado junto, ele irá interpretar normalmente, mas, preferi deixar por ali, mas isso fez uma mudança no código, tudo deve ser feito após a página carregar, ou seja após o evento </w:t>
+      </w:r>
+      <w:proofErr w:type="spellStart"/>
+      <w:r>
+        <w:t>window.load</w:t>
+      </w:r>
+      <w:proofErr w:type="spellEnd"/>
+      <w:r>
+        <w:t>()</w:t>
+      </w:r>
+    </w:p>
+    <w:p>
+      <w:pPr>
+        <w:tabs>
+          <w:tab w:val="left" w:pos="3645"/>
+        </w:tabs>
+      </w:pPr>
+      <w:r>
+        <w:rPr>
+          <w:noProof/>
+        </w:rPr>
+        <w:drawing>
+          <wp:inline distT="0" distB="0" distL="0" distR="0" wp14:anchorId="1B458075" wp14:editId="7F4552F7">
+            <wp:extent cx="5400040" cy="335280"/>
+            <wp:effectExtent l="0" t="0" r="0" b="7620"/>
+            <wp:docPr id="11" name="Image 11"/>
+            <wp:cNvGraphicFramePr>
+              <a:graphicFrameLocks xmlns:a="http://schemas.openxmlformats.org/drawingml/2006/main" noChangeAspect="1"/>
+            </wp:cNvGraphicFramePr>
+            <a:graphic xmlns:a="http://schemas.openxmlformats.org/drawingml/2006/main">
+              <a:graphicData uri="http://schemas.openxmlformats.org/drawingml/2006/picture">
+                <pic:pic xmlns:pic="http://schemas.openxmlformats.org/drawingml/2006/picture">
+                  <pic:nvPicPr>
+                    <pic:cNvPr id="1" name=""/>
+                    <pic:cNvPicPr/>
+                  </pic:nvPicPr>
+                  <pic:blipFill>
+                    <a:blip r:embed="rId10"/>
+                    <a:stretch>
+                      <a:fillRect/>
+                    </a:stretch>
+                  </pic:blipFill>
+                  <pic:spPr>
+                    <a:xfrm>
+                      <a:off x="0" y="0"/>
+                      <a:ext cx="5400040" cy="335280"/>
+                    </a:xfrm>
+                    <a:prstGeom prst="rect">
+                      <a:avLst/>
+                    </a:prstGeom>
+                  </pic:spPr>
+                </pic:pic>
+              </a:graphicData>
+            </a:graphic>
+          </wp:inline>
+        </w:drawing>
+      </w:r>
+    </w:p>
+    <w:p>
+      <w:pPr>
+        <w:tabs>
+          <w:tab w:val="left" w:pos="3645"/>
+        </w:tabs>
+      </w:pPr>
+      <w:r>
+        <w:t xml:space="preserve">   Quase todo o código ocorre após a pagina recarregar.</w:t>
+      </w:r>
+    </w:p>
+    <w:p>
+      <w:pPr>
+        <w:tabs>
+          <w:tab w:val="left" w:pos="3645"/>
+        </w:tabs>
+      </w:pPr>
+      <w:r>
+        <w:rPr>
+          <w:noProof/>
+        </w:rPr>
+        <w:lastRenderedPageBreak/>
+        <w:drawing>
+          <wp:inline distT="0" distB="0" distL="0" distR="0" wp14:anchorId="190E29D1" wp14:editId="4F66F3D8">
+            <wp:extent cx="4961905" cy="495238"/>
+            <wp:effectExtent l="0" t="0" r="0" b="635"/>
+            <wp:docPr id="14" name="Image 14"/>
+            <wp:cNvGraphicFramePr>
+              <a:graphicFrameLocks xmlns:a="http://schemas.openxmlformats.org/drawingml/2006/main" noChangeAspect="1"/>
+            </wp:cNvGraphicFramePr>
+            <a:graphic xmlns:a="http://schemas.openxmlformats.org/drawingml/2006/main">
+              <a:graphicData uri="http://schemas.openxmlformats.org/drawingml/2006/picture">
+                <pic:pic xmlns:pic="http://schemas.openxmlformats.org/drawingml/2006/picture">
+                  <pic:nvPicPr>
+                    <pic:cNvPr id="1" name=""/>
+                    <pic:cNvPicPr/>
+                  </pic:nvPicPr>
+                  <pic:blipFill>
+                    <a:blip r:embed="rId11"/>
+                    <a:stretch>
+                      <a:fillRect/>
+                    </a:stretch>
+                  </pic:blipFill>
+                  <pic:spPr>
+                    <a:xfrm>
+                      <a:off x="0" y="0"/>
+                      <a:ext cx="4961905" cy="495238"/>
+                    </a:xfrm>
+                    <a:prstGeom prst="rect">
+                      <a:avLst/>
+                    </a:prstGeom>
+                  </pic:spPr>
+                </pic:pic>
+              </a:graphicData>
+            </a:graphic>
+          </wp:inline>
+        </w:drawing>
+      </w:r>
+    </w:p>
+    <w:p>
+      <w:pPr>
+        <w:tabs>
+          <w:tab w:val="left" w:pos="3645"/>
+        </w:tabs>
+      </w:pPr>
+      <w:r>
+        <w:t xml:space="preserve">   Por boa pratica utilizei </w:t>
+      </w:r>
+      <w:proofErr w:type="spellStart"/>
+      <w:r>
+        <w:t>const</w:t>
+      </w:r>
+      <w:proofErr w:type="spellEnd"/>
+      <w:r>
+        <w:t xml:space="preserve"> ao invés de var, pois os elementos botões que estão no HTML serão sempre os mesmos e não terão variação nos valores, todas as </w:t>
+      </w:r>
+      <w:proofErr w:type="spellStart"/>
+      <w:r>
+        <w:t>const</w:t>
+      </w:r>
+      <w:proofErr w:type="spellEnd"/>
+      <w:r>
+        <w:t xml:space="preserve"> tem o mesmo nome padrão nome do efeito seguido de que tipo de tag que ele é</w:t>
+      </w:r>
+      <w:r>
+        <w:t xml:space="preserve">: </w:t>
+      </w:r>
+    </w:p>
+    <w:p>
+      <w:pPr>
+        <w:tabs>
+          <w:tab w:val="left" w:pos="3645"/>
+        </w:tabs>
+        <w:rPr>
+          <w:lang w:val="en-US"/>
+        </w:rPr>
+      </w:pPr>
+      <w:r>
+        <w:rPr>
+          <w:lang w:val="en-US"/>
+        </w:rPr>
+        <w:t xml:space="preserve">HTML </w:t>
+      </w:r>
+      <w:r>
+        <w:rPr>
+          <w:lang w:val="en-US"/>
+        </w:rPr>
+        <w:t>E JAVASCRIPT</w:t>
+      </w:r>
+    </w:p>
+    <w:p>
+      <w:pPr>
+        <w:shd w:val="clear" w:color="auto" w:fill="002451"/>
+        <w:spacing w:after="0" w:line="285" w:lineRule="atLeast"/>
+        <w:rPr>
+          <w:rFonts w:ascii="Consolas" w:eastAsia="Times New Roman" w:hAnsi="Consolas" w:cs="Times New Roman"/>
+          <w:color w:val="FFFFFF"/>
+          <w:sz w:val="21"/>
+          <w:szCs w:val="21"/>
+          <w:lang w:val="en-US" w:eastAsia="pt-BR"/>
+        </w:rPr>
+      </w:pPr>
+      <w:r>
+        <w:rPr>
+          <w:rFonts w:ascii="Consolas" w:eastAsia="Times New Roman" w:hAnsi="Consolas" w:cs="Times New Roman"/>
+          <w:noProof/>
+          <w:color w:val="FFFFFF"/>
+          <w:sz w:val="21"/>
+          <w:szCs w:val="21"/>
+          <w:lang w:val="en-US" w:eastAsia="pt-BR"/>
+        </w:rPr>
+        <mc:AlternateContent>
+          <mc:Choice Requires="wps">
+            <w:drawing>
+              <wp:anchor distT="0" distB="0" distL="114300" distR="114300" simplePos="0" relativeHeight="251665408" behindDoc="0" locked="0" layoutInCell="1" allowOverlap="1" wp14:anchorId="7E8A7F04" wp14:editId="64820458">
+                <wp:simplePos x="0" y="0"/>
+                <wp:positionH relativeFrom="column">
+                  <wp:posOffset>2691765</wp:posOffset>
+                </wp:positionH>
+                <wp:positionV relativeFrom="paragraph">
+                  <wp:posOffset>160020</wp:posOffset>
+                </wp:positionV>
+                <wp:extent cx="781050" cy="352425"/>
+                <wp:effectExtent l="38100" t="76200" r="95250" b="47625"/>
+                <wp:wrapNone/>
+                <wp:docPr id="23" name="Connecteur : en angle 23"/>
+                <wp:cNvGraphicFramePr/>
+                <a:graphic xmlns:a="http://schemas.openxmlformats.org/drawingml/2006/main">
+                  <a:graphicData uri="http://schemas.microsoft.com/office/word/2010/wordprocessingShape">
+                    <wps:wsp>
+                      <wps:cNvCnPr/>
+                      <wps:spPr>
+                        <a:xfrm>
+                          <a:off x="0" y="0"/>
+                          <a:ext cx="781050" cy="352425"/>
+                        </a:xfrm>
+                        <a:prstGeom prst="bentConnector3">
+                          <a:avLst>
+                            <a:gd name="adj1" fmla="val 103659"/>
+                          </a:avLst>
+                        </a:prstGeom>
+                        <a:ln>
+                          <a:headEnd type="triangle"/>
+                          <a:tailEnd type="triangle"/>
+                        </a:ln>
+                      </wps:spPr>
+                      <wps:style>
+                        <a:lnRef idx="1">
+                          <a:schemeClr val="accent2"/>
+                        </a:lnRef>
+                        <a:fillRef idx="0">
+                          <a:schemeClr val="accent2"/>
+                        </a:fillRef>
+                        <a:effectRef idx="0">
+                          <a:schemeClr val="accent2"/>
+                        </a:effectRef>
+                        <a:fontRef idx="minor">
+                          <a:schemeClr val="tx1"/>
+                        </a:fontRef>
+                      </wps:style>
+                      <wps:bodyPr/>
+                    </wps:wsp>
+                  </a:graphicData>
+                </a:graphic>
+                <wp14:sizeRelH relativeFrom="margin">
+                  <wp14:pctWidth>0</wp14:pctWidth>
+                </wp14:sizeRelH>
+                <wp14:sizeRelV relativeFrom="margin">
+                  <wp14:pctHeight>0</wp14:pctHeight>
+                </wp14:sizeRelV>
+              </wp:anchor>
+            </w:drawing>
+          </mc:Choice>
+          <mc:Fallback>
+            <w:pict>
+              <v:shapetype w14:anchorId="7E584F25" id="_x0000_t34" coordsize="21600,21600" o:spt="34" o:oned="t" adj="10800" path="m,l@0,0@0,21600,21600,21600e" filled="f">
+                <v:stroke joinstyle="miter"/>
+                <v:formulas>
+                  <v:f eqn="val #0"/>
+                </v:formulas>
+                <v:path arrowok="t" fillok="f" o:connecttype="none"/>
+                <v:handles>
+                  <v:h position="#0,center"/>
+                </v:handles>
+                <o:lock v:ext="edit" shapetype="t"/>
+              </v:shapetype>
+              <v:shape id="Connecteur : en angle 23" o:spid="_x0000_s1026" type="#_x0000_t34" style="position:absolute;margin-left:211.95pt;margin-top:12.6pt;width:61.5pt;height:27.75pt;z-index:251665408;visibility:visible;mso-wrap-style:square;mso-width-percent:0;mso-height-percent:0;mso-wrap-distance-left:9pt;mso-wrap-distance-top:0;mso-wrap-distance-right:9pt;mso-wrap-distance-bottom:0;mso-position-horizontal:absolute;mso-position-horizontal-relative:text;mso-position-vertical:absolute;mso-position-vertical-relative:text;mso-width-percent:0;mso-height-percent:0;mso-width-relative:margin;mso-height-relative:margin" o:gfxdata="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" adj="22390" strokecolor="#ed7d31 [3205]" strokeweight=".5pt">
+                <v:stroke startarrow="block" endarrow="block"/>
+              </v:shape>
+            </w:pict>
+          </mc:Fallback>
+        </mc:AlternateContent>
+      </w:r>
+      <w:r>
+        <w:rPr>
+          <w:rFonts w:ascii="Consolas" w:eastAsia="Times New Roman" w:hAnsi="Consolas" w:cs="Times New Roman"/>
+          <w:noProof/>
+          <w:color w:val="FFFFFF"/>
+          <w:sz w:val="21"/>
+          <w:szCs w:val="21"/>
+          <w:lang w:val="en-US" w:eastAsia="pt-BR"/>
+        </w:rPr>
+        <mc:AlternateContent>
+          <mc:Choice Requires="wps">
+            <w:drawing>
+              <wp:anchor distT="0" distB="0" distL="114300" distR="114300" simplePos="0" relativeHeight="251664384" behindDoc="0" locked="0" layoutInCell="1" allowOverlap="1" wp14:anchorId="284C4197" wp14:editId="404ACFA3">
+                <wp:simplePos x="0" y="0"/>
+                <wp:positionH relativeFrom="column">
+                  <wp:posOffset>1948815</wp:posOffset>
+                </wp:positionH>
+                <wp:positionV relativeFrom="paragraph">
+                  <wp:posOffset>131445</wp:posOffset>
+                </wp:positionV>
+                <wp:extent cx="733425" cy="323850"/>
+                <wp:effectExtent l="0" t="0" r="28575" b="19050"/>
+                <wp:wrapNone/>
+                <wp:docPr id="20" name="Rectangle 20"/>
+                <wp:cNvGraphicFramePr/>
+                <a:graphic xmlns:a="http://schemas.openxmlformats.org/drawingml/2006/main">
+                  <a:graphicData uri="http://schemas.microsoft.com/office/word/2010/wordprocessingShape">
+                    <wps:wsp>
+                      <wps:cNvSpPr/>
+                      <wps:spPr>
+                        <a:xfrm>
+                          <a:off x="0" y="0"/>
+                          <a:ext cx="733425" cy="323850"/>
+                        </a:xfrm>
+                        <a:prstGeom prst="rect">
+                          <a:avLst/>
+                        </a:prstGeom>
+                        <a:noFill/>
+                        <a:ln w="19050">
+                          <a:solidFill>
+                            <a:srgbClr val="C00000"/>
+                          </a:solidFill>
+                        </a:ln>
+                      </wps:spPr>
+                      <wps:style>
+                        <a:lnRef idx="2">
+                          <a:schemeClr val="accent1">
+                            <a:shade val="50000"/>
+                          </a:schemeClr>
+                        </a:lnRef>
+                        <a:fillRef idx="1">
+                          <a:schemeClr val="accent1"/>
+                        </a:fillRef>
+                        <a:effectRef idx="0">
+                          <a:schemeClr val="accent1"/>
+                        </a:effectRef>
+                        <a:fontRef idx="minor">
+                          <a:schemeClr val="lt1"/>
+                        </a:fontRef>
+                      </wps:style>
+                      <wps:bodyPr rot="0" spcFirstLastPara="0" vertOverflow="overflow" horzOverflow="overflow" vert="horz" wrap="square" lIns="91440" tIns="45720" rIns="91440" bIns="45720" numCol="1" spcCol="0" rtlCol="0" fromWordArt="0" anchor="ctr" anchorCtr="0" forceAA="0" compatLnSpc="1">
+                        <a:prstTxWarp prst="textNoShape">
+                          <a:avLst/>
+                        </a:prstTxWarp>
+                        <a:noAutofit/>
+                      </wps:bodyPr>
+                    </wps:wsp>
+                  </a:graphicData>
+                </a:graphic>
+              </wp:anchor>
+            </w:drawing>
+          </mc:Choice>
+          <mc:Fallback>
+            <w:pict>
+              <v:rect w14:anchorId="7A0C53D8" id="Rectangle 20" o:spid="_x0000_s1026" style="position:absolute;margin-left:153.45pt;margin-top:10.35pt;width:57.75pt;height:25.5pt;z-index:251664384;visibility:visible;mso-wrap-style:square;mso-wrap-distance-left:9pt;mso-wrap-distance-top:0;mso-wrap-distance-right:9pt;mso-wrap-distance-bottom:0;mso-position-horizontal:absolute;mso-position-horizontal-relative:text;mso-position-vertical:absolute;mso-position-vertical-relative:text;v-text-anchor:middle" o:gfxdata="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" filled="f" strokecolor="#c00000" strokeweight="1.5pt"/>
+            </w:pict>
+          </mc:Fallback>
+        </mc:AlternateContent>
+      </w:r>
+      <w:r>
+        <w:rPr>
+          <w:rFonts w:ascii="Consolas" w:eastAsia="Times New Roman" w:hAnsi="Consolas" w:cs="Times New Roman"/>
+          <w:color w:val="FFFFFF"/>
+          <w:sz w:val="21"/>
+          <w:szCs w:val="21"/>
+          <w:lang w:val="en-US" w:eastAsia="pt-BR"/>
+        </w:rPr>
+        <w:t>HTML:</w:t>
+      </w:r>
+    </w:p>
+    <w:p>
+      <w:pPr>
+        <w:shd w:val="clear" w:color="auto" w:fill="002451"/>
+        <w:spacing w:after="0" w:line="285" w:lineRule="atLeast"/>
+        <w:rPr>
+          <w:rFonts w:ascii="Consolas" w:eastAsia="Times New Roman" w:hAnsi="Consolas" w:cs="Times New Roman"/>
+          <w:color w:val="FF9DA4"/>
+          <w:sz w:val="21"/>
+          <w:szCs w:val="21"/>
+          <w:lang w:val="en-US" w:eastAsia="pt-BR"/>
+        </w:rPr>
+      </w:pPr>
+      <w:r>
+        <w:rPr>
+          <w:rFonts w:ascii="Consolas" w:eastAsia="Times New Roman" w:hAnsi="Consolas" w:cs="Times New Roman"/>
+          <w:color w:val="FF9DA4"/>
+          <w:sz w:val="21"/>
+          <w:szCs w:val="21"/>
+          <w:lang w:val="en-US" w:eastAsia="pt-BR"/>
+        </w:rPr>
+        <w:t>&lt;button class=</w:t>
+      </w:r>
+      <w:r>
+        <w:rPr>
+          <w:rFonts w:ascii="Consolas" w:eastAsia="Times New Roman" w:hAnsi="Consolas" w:cs="Times New Roman"/>
+          <w:color w:val="D1F1A9"/>
+          <w:sz w:val="21"/>
+          <w:szCs w:val="21"/>
+          <w:lang w:val="en-US" w:eastAsia="pt-BR"/>
+        </w:rPr>
+        <w:t>"</w:t>
+      </w:r>
+      <w:proofErr w:type="spellStart"/>
+      <w:r>
+        <w:rPr>
+          <w:rFonts w:ascii="Consolas" w:eastAsia="Times New Roman" w:hAnsi="Consolas" w:cs="Times New Roman"/>
+          <w:color w:val="D1F1A9"/>
+          <w:sz w:val="21"/>
+          <w:szCs w:val="21"/>
+          <w:lang w:val="en-US" w:eastAsia="pt-BR"/>
+        </w:rPr>
+        <w:t>btnBold</w:t>
+      </w:r>
+      <w:proofErr w:type="spellEnd"/>
+      <w:r>
+        <w:rPr>
+          <w:rFonts w:ascii="Consolas" w:eastAsia="Times New Roman" w:hAnsi="Consolas" w:cs="Times New Roman"/>
+          <w:color w:val="D1F1A9"/>
+          <w:sz w:val="21"/>
+          <w:szCs w:val="21"/>
+          <w:lang w:val="en-US" w:eastAsia="pt-BR"/>
+        </w:rPr>
+        <w:t>"</w:t>
+      </w:r>
+      <w:r>
+        <w:rPr>
+          <w:rFonts w:ascii="Consolas" w:eastAsia="Times New Roman" w:hAnsi="Consolas" w:cs="Times New Roman"/>
+          <w:color w:val="FF9DA4"/>
+          <w:sz w:val="21"/>
+          <w:szCs w:val="21"/>
+          <w:lang w:val="en-US" w:eastAsia="pt-BR"/>
+        </w:rPr>
+        <w:t xml:space="preserve"> id=</w:t>
+      </w:r>
+      <w:r>
+        <w:rPr>
+          <w:rFonts w:ascii="Consolas" w:eastAsia="Times New Roman" w:hAnsi="Consolas" w:cs="Times New Roman"/>
+          <w:color w:val="D1F1A9"/>
+          <w:sz w:val="21"/>
+          <w:szCs w:val="21"/>
+          <w:lang w:val="en-US" w:eastAsia="pt-BR"/>
+        </w:rPr>
+        <w:t>"</w:t>
+      </w:r>
+      <w:proofErr w:type="spellStart"/>
+      <w:r>
+        <w:rPr>
+          <w:rFonts w:ascii="Consolas" w:eastAsia="Times New Roman" w:hAnsi="Consolas" w:cs="Times New Roman"/>
+          <w:color w:val="D1F1A9"/>
+          <w:sz w:val="21"/>
+          <w:szCs w:val="21"/>
+          <w:lang w:val="en-US" w:eastAsia="pt-BR"/>
+        </w:rPr>
+        <w:t>btnBold</w:t>
+      </w:r>
+      <w:proofErr w:type="spellEnd"/>
+      <w:r>
+        <w:rPr>
+          <w:rFonts w:ascii="Consolas" w:eastAsia="Times New Roman" w:hAnsi="Consolas" w:cs="Times New Roman"/>
+          <w:color w:val="D1F1A9"/>
+          <w:sz w:val="21"/>
+          <w:szCs w:val="21"/>
+          <w:lang w:val="en-US" w:eastAsia="pt-BR"/>
+        </w:rPr>
+        <w:t>"</w:t>
+      </w:r>
+      <w:r>
+        <w:rPr>
+          <w:rFonts w:ascii="Consolas" w:eastAsia="Times New Roman" w:hAnsi="Consolas" w:cs="Times New Roman"/>
+          <w:color w:val="FF9DA4"/>
+          <w:sz w:val="21"/>
+          <w:szCs w:val="21"/>
+          <w:lang w:val="en-US" w:eastAsia="pt-BR"/>
+        </w:rPr>
+        <w:t>&gt;</w:t>
+      </w:r>
+    </w:p>
+    <w:p>
+      <w:pPr>
+        <w:shd w:val="clear" w:color="auto" w:fill="002451"/>
+        <w:spacing w:after="0" w:line="285" w:lineRule="atLeast"/>
+        <w:rPr>
+          <w:rFonts w:ascii="Consolas" w:eastAsia="Times New Roman" w:hAnsi="Consolas" w:cs="Times New Roman"/>
+          <w:color w:val="FFFFFF"/>
+          <w:sz w:val="21"/>
+          <w:szCs w:val="21"/>
+          <w:lang w:val="en-US" w:eastAsia="pt-BR"/>
+        </w:rPr>
+      </w:pPr>
+      <w:r>
+        <w:rPr>
+          <w:rFonts w:ascii="Consolas" w:eastAsia="Times New Roman" w:hAnsi="Consolas" w:cs="Times New Roman"/>
+          <w:noProof/>
+          <w:color w:val="FFFFFF"/>
+          <w:sz w:val="21"/>
+          <w:szCs w:val="21"/>
+          <w:lang w:val="en-US" w:eastAsia="pt-BR"/>
+        </w:rPr>
+        <mc:AlternateContent>
+          <mc:Choice Requires="wps">
+            <w:drawing>
+              <wp:anchor distT="0" distB="0" distL="114300" distR="114300" simplePos="0" relativeHeight="251662336" behindDoc="0" locked="0" layoutInCell="1" allowOverlap="1" wp14:anchorId="3DE6CC32" wp14:editId="101B02FB">
+                <wp:simplePos x="0" y="0"/>
+                <wp:positionH relativeFrom="column">
+                  <wp:posOffset>2834640</wp:posOffset>
+                </wp:positionH>
+                <wp:positionV relativeFrom="paragraph">
+                  <wp:posOffset>140970</wp:posOffset>
+                </wp:positionV>
+                <wp:extent cx="733425" cy="323850"/>
+                <wp:effectExtent l="0" t="0" r="28575" b="19050"/>
+                <wp:wrapNone/>
+                <wp:docPr id="19" name="Rectangle 19"/>
+                <wp:cNvGraphicFramePr/>
+                <a:graphic xmlns:a="http://schemas.openxmlformats.org/drawingml/2006/main">
+                  <a:graphicData uri="http://schemas.microsoft.com/office/word/2010/wordprocessingShape">
+                    <wps:wsp>
+                      <wps:cNvSpPr/>
+                      <wps:spPr>
+                        <a:xfrm>
+                          <a:off x="0" y="0"/>
+                          <a:ext cx="733425" cy="323850"/>
+                        </a:xfrm>
+                        <a:prstGeom prst="rect">
+                          <a:avLst/>
+                        </a:prstGeom>
+                        <a:noFill/>
+                        <a:ln w="19050">
+                          <a:solidFill>
+                            <a:srgbClr val="C00000"/>
+                          </a:solidFill>
+                        </a:ln>
+                      </wps:spPr>
+                      <wps:style>
+                        <a:lnRef idx="2">
+                          <a:schemeClr val="accent1">
+                            <a:shade val="50000"/>
+                          </a:schemeClr>
+                        </a:lnRef>
+                        <a:fillRef idx="1">
+                          <a:schemeClr val="accent1"/>
+                        </a:fillRef>
+                        <a:effectRef idx="0">
+                          <a:schemeClr val="accent1"/>
+                        </a:effectRef>
+                        <a:fontRef idx="minor">
+                          <a:schemeClr val="lt1"/>
+                        </a:fontRef>
+                      </wps:style>
+                      <wps:bodyPr rot="0" spcFirstLastPara="0" vertOverflow="overflow" horzOverflow="overflow" vert="horz" wrap="square" lIns="91440" tIns="45720" rIns="91440" bIns="45720" numCol="1" spcCol="0" rtlCol="0" fromWordArt="0" anchor="ctr" anchorCtr="0" forceAA="0" compatLnSpc="1">
+                        <a:prstTxWarp prst="textNoShape">
+                          <a:avLst/>
+                        </a:prstTxWarp>
+                        <a:noAutofit/>
+                      </wps:bodyPr>
+                    </wps:wsp>
+                  </a:graphicData>
+                </a:graphic>
+              </wp:anchor>
+            </w:drawing>
+          </mc:Choice>
+          <mc:Fallback>
+            <w:pict>
+              <v:rect w14:anchorId="130B0FAE" id="Rectangle 19" o:spid="_x0000_s1026" style="position:absolute;margin-left:223.2pt;margin-top:11.1pt;width:57.75pt;height:25.5pt;z-index:251662336;visibility:visible;mso-wrap-style:square;mso-wrap-distance-left:9pt;mso-wrap-distance-top:0;mso-wrap-distance-right:9pt;mso-wrap-distance-bottom:0;mso-position-horizontal:absolute;mso-position-horizontal-relative:text;mso-position-vertical:absolute;mso-position-vertical-relative:text;v-text-anchor:middle" o:gfxdata="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" filled="f" strokecolor="#c00000" strokeweight="1.5pt"/>
+            </w:pict>
+          </mc:Fallback>
+        </mc:AlternateContent>
+      </w:r>
+      <w:proofErr w:type="spellStart"/>
+      <w:r>
+        <w:rPr>
+          <w:rFonts w:ascii="Consolas" w:eastAsia="Times New Roman" w:hAnsi="Consolas" w:cs="Times New Roman"/>
+          <w:color w:val="FFFFFF"/>
+          <w:sz w:val="21"/>
+          <w:szCs w:val="21"/>
+          <w:lang w:val="en-US" w:eastAsia="pt-BR"/>
+        </w:rPr>
+        <w:t>Javascript</w:t>
+      </w:r>
+      <w:proofErr w:type="spellEnd"/>
+      <w:r>
+        <w:rPr>
+          <w:rFonts w:ascii="Consolas" w:eastAsia="Times New Roman" w:hAnsi="Consolas" w:cs="Times New Roman"/>
+          <w:color w:val="FFFFFF"/>
+          <w:sz w:val="21"/>
+          <w:szCs w:val="21"/>
+          <w:lang w:val="en-US" w:eastAsia="pt-BR"/>
+        </w:rPr>
+        <w:t>:</w:t>
+      </w:r>
+    </w:p>
+    <w:p>
+      <w:pPr>
+        <w:shd w:val="clear" w:color="auto" w:fill="002451"/>
+        <w:spacing w:after="0" w:line="285" w:lineRule="atLeast"/>
+        <w:rPr>
+          <w:rFonts w:ascii="Consolas" w:eastAsia="Times New Roman" w:hAnsi="Consolas" w:cs="Times New Roman"/>
+          <w:color w:val="FFFFFF"/>
+          <w:sz w:val="21"/>
+          <w:szCs w:val="21"/>
+          <w:lang w:val="en-US" w:eastAsia="pt-BR"/>
+        </w:rPr>
+      </w:pPr>
+      <w:r>
+        <w:rPr>
+          <w:rFonts w:ascii="Consolas" w:eastAsia="Times New Roman" w:hAnsi="Consolas" w:cs="Times New Roman"/>
+          <w:color w:val="EBBBFF"/>
+          <w:sz w:val="21"/>
+          <w:szCs w:val="21"/>
+          <w:lang w:val="en-US" w:eastAsia="pt-BR"/>
+        </w:rPr>
+        <w:t>const</w:t>
+      </w:r>
+      <w:r>
+        <w:rPr>
+          <w:rFonts w:ascii="Consolas" w:eastAsia="Times New Roman" w:hAnsi="Consolas" w:cs="Times New Roman"/>
+          <w:color w:val="FFFFFF"/>
+          <w:sz w:val="21"/>
+          <w:szCs w:val="21"/>
+          <w:lang w:val="en-US" w:eastAsia="pt-BR"/>
+        </w:rPr>
+        <w:t xml:space="preserve"> </w:t>
+      </w:r>
+      <w:proofErr w:type="spellStart"/>
+      <w:r>
+        <w:rPr>
+          <w:rFonts w:ascii="Consolas" w:eastAsia="Times New Roman" w:hAnsi="Consolas" w:cs="Times New Roman"/>
+          <w:color w:val="FF9DA4"/>
+          <w:sz w:val="21"/>
+          <w:szCs w:val="21"/>
+          <w:lang w:val="en-US" w:eastAsia="pt-BR"/>
+        </w:rPr>
+        <w:t>boldBtn</w:t>
+      </w:r>
+      <w:proofErr w:type="spellEnd"/>
+      <w:r>
+        <w:rPr>
+          <w:rFonts w:ascii="Consolas" w:eastAsia="Times New Roman" w:hAnsi="Consolas" w:cs="Times New Roman"/>
+          <w:color w:val="FFFFFF"/>
+          <w:sz w:val="21"/>
+          <w:szCs w:val="21"/>
+          <w:lang w:val="en-US" w:eastAsia="pt-BR"/>
+        </w:rPr>
+        <w:t xml:space="preserve"> </w:t>
+      </w:r>
+      <w:r>
+        <w:rPr>
+          <w:rFonts w:ascii="Consolas" w:eastAsia="Times New Roman" w:hAnsi="Consolas" w:cs="Times New Roman"/>
+          <w:color w:val="99FFFF"/>
+          <w:sz w:val="21"/>
+          <w:szCs w:val="21"/>
+          <w:lang w:val="en-US" w:eastAsia="pt-BR"/>
+        </w:rPr>
+        <w:t>=</w:t>
+      </w:r>
+      <w:r>
+        <w:rPr>
+          <w:rFonts w:ascii="Consolas" w:eastAsia="Times New Roman" w:hAnsi="Consolas" w:cs="Times New Roman"/>
+          <w:color w:val="FFFFFF"/>
+          <w:sz w:val="21"/>
+          <w:szCs w:val="21"/>
+          <w:lang w:val="en-US" w:eastAsia="pt-BR"/>
+        </w:rPr>
+        <w:t xml:space="preserve"> </w:t>
+      </w:r>
+      <w:proofErr w:type="spellStart"/>
+      <w:r>
+        <w:rPr>
+          <w:rFonts w:ascii="Consolas" w:eastAsia="Times New Roman" w:hAnsi="Consolas" w:cs="Times New Roman"/>
+          <w:color w:val="FF9DA4"/>
+          <w:sz w:val="21"/>
+          <w:szCs w:val="21"/>
+          <w:lang w:val="en-US" w:eastAsia="pt-BR"/>
+        </w:rPr>
+        <w:t>document</w:t>
+      </w:r>
+      <w:r>
+        <w:rPr>
+          <w:rFonts w:ascii="Consolas" w:eastAsia="Times New Roman" w:hAnsi="Consolas" w:cs="Times New Roman"/>
+          <w:color w:val="BBDAFF"/>
+          <w:sz w:val="21"/>
+          <w:szCs w:val="21"/>
+          <w:lang w:val="en-US" w:eastAsia="pt-BR"/>
+        </w:rPr>
+        <w:t>.querySelector</w:t>
+      </w:r>
+      <w:proofErr w:type="spellEnd"/>
+      <w:r>
+        <w:rPr>
+          <w:rFonts w:ascii="Consolas" w:eastAsia="Times New Roman" w:hAnsi="Consolas" w:cs="Times New Roman"/>
+          <w:color w:val="FFFFFF"/>
+          <w:sz w:val="21"/>
+          <w:szCs w:val="21"/>
+          <w:lang w:val="en-US" w:eastAsia="pt-BR"/>
+        </w:rPr>
+        <w:t>(</w:t>
+      </w:r>
+      <w:r>
+        <w:rPr>
+          <w:rFonts w:ascii="Consolas" w:eastAsia="Times New Roman" w:hAnsi="Consolas" w:cs="Times New Roman"/>
+          <w:color w:val="D1F1A9"/>
+          <w:sz w:val="21"/>
+          <w:szCs w:val="21"/>
+          <w:lang w:val="en-US" w:eastAsia="pt-BR"/>
+        </w:rPr>
+        <w:t>'#</w:t>
+      </w:r>
+      <w:proofErr w:type="spellStart"/>
+      <w:r>
+        <w:rPr>
+          <w:rFonts w:ascii="Consolas" w:eastAsia="Times New Roman" w:hAnsi="Consolas" w:cs="Times New Roman"/>
+          <w:color w:val="D1F1A9"/>
+          <w:sz w:val="21"/>
+          <w:szCs w:val="21"/>
+          <w:lang w:val="en-US" w:eastAsia="pt-BR"/>
+        </w:rPr>
+        <w:t>btnBold</w:t>
+      </w:r>
+      <w:proofErr w:type="spellEnd"/>
+      <w:r>
+        <w:rPr>
+          <w:rFonts w:ascii="Consolas" w:eastAsia="Times New Roman" w:hAnsi="Consolas" w:cs="Times New Roman"/>
+          <w:color w:val="D1F1A9"/>
+          <w:sz w:val="21"/>
+          <w:szCs w:val="21"/>
+          <w:lang w:val="en-US" w:eastAsia="pt-BR"/>
+        </w:rPr>
+        <w:t>'</w:t>
+      </w:r>
+      <w:r>
+        <w:rPr>
+          <w:rFonts w:ascii="Consolas" w:eastAsia="Times New Roman" w:hAnsi="Consolas" w:cs="Times New Roman"/>
+          <w:color w:val="FFFFFF"/>
+          <w:sz w:val="21"/>
+          <w:szCs w:val="21"/>
+          <w:lang w:val="en-US" w:eastAsia="pt-BR"/>
+        </w:rPr>
+        <w:t>);</w:t>
+      </w:r>
+    </w:p>
+    <w:p>
+      <w:pPr>
+        <w:tabs>
+          <w:tab w:val="left" w:pos="3645"/>
+        </w:tabs>
+      </w:pPr>
+    </w:p>
+    <w:p>
+      <w:pPr>
+        <w:tabs>
+          <w:tab w:val="left" w:pos="3645"/>
+        </w:tabs>
+      </w:pPr>
+      <w:r>
+        <w:rPr>
+          <w:rFonts w:ascii="Consolas" w:eastAsia="Times New Roman" w:hAnsi="Consolas" w:cs="Times New Roman"/>
+          <w:color w:val="EBBBFF"/>
+          <w:sz w:val="21"/>
+          <w:szCs w:val="21"/>
+          <w:highlight w:val="black"/>
+          <w:lang w:eastAsia="pt-BR"/>
+        </w:rPr>
+        <w:t xml:space="preserve">a </w:t>
+      </w:r>
+      <w:proofErr w:type="spellStart"/>
+      <w:r>
+        <w:rPr>
+          <w:rFonts w:ascii="Consolas" w:eastAsia="Times New Roman" w:hAnsi="Consolas" w:cs="Times New Roman"/>
+          <w:color w:val="EBBBFF"/>
+          <w:sz w:val="21"/>
+          <w:szCs w:val="21"/>
+          <w:highlight w:val="black"/>
+          <w:lang w:eastAsia="pt-BR"/>
+        </w:rPr>
+        <w:t>const</w:t>
+      </w:r>
+      <w:r>
+        <w:rPr>
+          <w:rFonts w:ascii="Consolas" w:eastAsia="Times New Roman" w:hAnsi="Consolas" w:cs="Times New Roman"/>
+          <w:color w:val="EBBBFF"/>
+          <w:sz w:val="21"/>
+          <w:szCs w:val="21"/>
+          <w:highlight w:val="black"/>
+          <w:lang w:eastAsia="pt-BR"/>
+        </w:rPr>
+        <w:t>amte</w:t>
+      </w:r>
+      <w:proofErr w:type="spellEnd"/>
+      <w:r>
+        <w:t xml:space="preserve"> </w:t>
+      </w:r>
+      <w:proofErr w:type="spellStart"/>
+      <w:r>
+        <w:rPr>
+          <w:rFonts w:ascii="Consolas" w:eastAsia="Times New Roman" w:hAnsi="Consolas" w:cs="Times New Roman"/>
+          <w:color w:val="FF9DA4"/>
+          <w:sz w:val="21"/>
+          <w:szCs w:val="21"/>
+          <w:lang w:eastAsia="pt-BR"/>
+        </w:rPr>
+        <w:t>boldBtn</w:t>
+      </w:r>
+      <w:proofErr w:type="spellEnd"/>
+      <w:r>
+        <w:rPr>
+          <w:rFonts w:ascii="Consolas" w:eastAsia="Times New Roman" w:hAnsi="Consolas" w:cs="Times New Roman"/>
+          <w:color w:val="FFFFFF"/>
+          <w:sz w:val="21"/>
+          <w:szCs w:val="21"/>
+          <w:lang w:eastAsia="pt-BR"/>
+        </w:rPr>
+        <w:t xml:space="preserve"> </w:t>
+      </w:r>
+      <w:r>
+        <w:t>recebe o q</w:t>
+      </w:r>
+      <w:r>
+        <w:t xml:space="preserve">ue </w:t>
+      </w:r>
+      <w:r>
+        <w:rPr>
+          <w:rFonts w:ascii="Consolas" w:eastAsia="Times New Roman" w:hAnsi="Consolas" w:cs="Times New Roman"/>
+          <w:color w:val="FF9DA4"/>
+          <w:sz w:val="21"/>
+          <w:szCs w:val="21"/>
+          <w:lang w:eastAsia="pt-BR"/>
+        </w:rPr>
+        <w:t xml:space="preserve">esta no </w:t>
+      </w:r>
+      <w:proofErr w:type="spellStart"/>
+      <w:r>
+        <w:rPr>
+          <w:rFonts w:ascii="Consolas" w:eastAsia="Times New Roman" w:hAnsi="Consolas" w:cs="Times New Roman"/>
+          <w:color w:val="FF9DA4"/>
+          <w:sz w:val="21"/>
+          <w:szCs w:val="21"/>
+          <w:lang w:eastAsia="pt-BR"/>
+        </w:rPr>
+        <w:t>d</w:t>
+      </w:r>
+      <w:r>
+        <w:rPr>
+          <w:rFonts w:ascii="Consolas" w:eastAsia="Times New Roman" w:hAnsi="Consolas" w:cs="Times New Roman"/>
+          <w:color w:val="FF9DA4"/>
+          <w:sz w:val="21"/>
+          <w:szCs w:val="21"/>
+          <w:lang w:eastAsia="pt-BR"/>
+        </w:rPr>
+        <w:t>ocument</w:t>
+      </w:r>
+      <w:proofErr w:type="spellEnd"/>
+      <w:r>
+        <w:rPr>
+          <w:color w:val="4472C4" w:themeColor="accent1"/>
+        </w:rPr>
+        <w:t xml:space="preserve">, usando o seletor </w:t>
+      </w:r>
+      <w:r>
+        <w:rPr>
+          <w:color w:val="70AD47" w:themeColor="accent6"/>
+        </w:rPr>
+        <w:t xml:space="preserve">#ID </w:t>
+      </w:r>
+      <w:proofErr w:type="spellStart"/>
+      <w:r>
+        <w:rPr>
+          <w:color w:val="70AD47" w:themeColor="accent6"/>
+        </w:rPr>
+        <w:t>btnBold</w:t>
+      </w:r>
+      <w:proofErr w:type="spellEnd"/>
+      <w:r>
+        <w:t xml:space="preserve">(e necessário #). </w:t>
+      </w:r>
+      <w:r>
+        <w:t xml:space="preserve"> Desta forma a constante passa a ‘ser o botão`</w:t>
+      </w:r>
+    </w:p>
+    <w:p>
+      <w:pPr>
+        <w:tabs>
+          <w:tab w:val="left" w:pos="3645"/>
+        </w:tabs>
+      </w:pPr>
+      <w:r>
+        <w:t xml:space="preserve">   Agora podemos realizar um evento clique a cada botão, basta chamarmos a constante e adicionar o evento, no exemplo a baixo:</w:t>
+      </w:r>
+    </w:p>
+    <w:p>
+      <w:pPr>
+        <w:shd w:val="clear" w:color="auto" w:fill="002451"/>
+        <w:spacing w:after="0" w:line="285" w:lineRule="atLeast"/>
+        <w:rPr>
+          <w:rFonts w:ascii="Consolas" w:eastAsia="Times New Roman" w:hAnsi="Consolas" w:cs="Times New Roman"/>
+          <w:color w:val="FFFFFF"/>
+          <w:sz w:val="21"/>
+          <w:szCs w:val="21"/>
+          <w:lang w:val="en-US" w:eastAsia="pt-BR"/>
+        </w:rPr>
+      </w:pPr>
+      <w:r>
+        <w:rPr>
+          <w:rFonts w:ascii="Consolas" w:eastAsia="Times New Roman" w:hAnsi="Consolas" w:cs="Times New Roman"/>
+          <w:noProof/>
+          <w:color w:val="FFFFFF"/>
+          <w:sz w:val="21"/>
+          <w:szCs w:val="21"/>
+          <w:lang w:eastAsia="pt-BR"/>
+        </w:rPr>
+        <mc:AlternateContent>
+          <mc:Choice Requires="wps">
+            <w:drawing>
+              <wp:anchor distT="0" distB="0" distL="114300" distR="114300" simplePos="0" relativeHeight="251666432" behindDoc="0" locked="0" layoutInCell="1" allowOverlap="1" wp14:anchorId="0CCD0A1D" wp14:editId="3CA22BD9">
+                <wp:simplePos x="0" y="0"/>
+                <wp:positionH relativeFrom="column">
+                  <wp:posOffset>2891790</wp:posOffset>
+                </wp:positionH>
+                <wp:positionV relativeFrom="paragraph">
+                  <wp:posOffset>106045</wp:posOffset>
+                </wp:positionV>
+                <wp:extent cx="1219200" cy="428625"/>
+                <wp:effectExtent l="38100" t="76200" r="95250" b="47625"/>
+                <wp:wrapNone/>
+                <wp:docPr id="25" name="Connecteur : en angle 25"/>
+                <wp:cNvGraphicFramePr/>
+                <a:graphic xmlns:a="http://schemas.openxmlformats.org/drawingml/2006/main">
+                  <a:graphicData uri="http://schemas.microsoft.com/office/word/2010/wordprocessingShape">
+                    <wps:wsp>
+                      <wps:cNvCnPr/>
+                      <wps:spPr>
+                        <a:xfrm>
+                          <a:off x="0" y="0"/>
+                          <a:ext cx="1219200" cy="428625"/>
+                        </a:xfrm>
+                        <a:prstGeom prst="bentConnector3">
+                          <a:avLst>
+                            <a:gd name="adj1" fmla="val 100000"/>
+                          </a:avLst>
+                        </a:prstGeom>
+                        <a:ln>
+                          <a:solidFill>
+                            <a:srgbClr val="FF0000"/>
+                          </a:solidFill>
+                          <a:headEnd type="triangle"/>
+                          <a:tailEnd type="triangle"/>
+                        </a:ln>
+                      </wps:spPr>
+                      <wps:style>
+                        <a:lnRef idx="1">
+                          <a:schemeClr val="accent2"/>
+                        </a:lnRef>
+                        <a:fillRef idx="0">
+                          <a:schemeClr val="accent2"/>
+                        </a:fillRef>
+                        <a:effectRef idx="0">
+                          <a:schemeClr val="accent2"/>
+                        </a:effectRef>
+                        <a:fontRef idx="minor">
+                          <a:schemeClr val="tx1"/>
+                        </a:fontRef>
+                      </wps:style>
+                      <wps:bodyPr/>
+                    </wps:wsp>
+                  </a:graphicData>
+                </a:graphic>
+                <wp14:sizeRelH relativeFrom="margin">
+                  <wp14:pctWidth>0</wp14:pctWidth>
+                </wp14:sizeRelH>
+                <wp14:sizeRelV relativeFrom="margin">
+                  <wp14:pctHeight>0</wp14:pctHeight>
+                </wp14:sizeRelV>
+              </wp:anchor>
+            </w:drawing>
+          </mc:Choice>
+          <mc:Fallback>
+            <w:pict>
+              <v:shape w14:anchorId="63B88DE3" id="Connecteur : en angle 25" o:spid="_x0000_s1026" type="#_x0000_t34" style="position:absolute;margin-left:227.7pt;margin-top:8.35pt;width:96pt;height:33.75pt;z-index:251666432;visibility:visible;mso-wrap-style:square;mso-width-percent:0;mso-height-percent:0;mso-wrap-distance-left:9pt;mso-wrap-distance-top:0;mso-wrap-distance-right:9pt;mso-wrap-distance-bottom:0;mso-position-horizontal:absolute;mso-position-horizontal-relative:text;mso-position-vertical:absolute;mso-position-vertical-relative:text;mso-width-percent:0;mso-height-percent:0;mso-width-relative:margin;mso-height-relative:margin" o:gfxdata="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" adj="21600" strokecolor="red" strokeweight=".5pt">
+                <v:stroke startarrow="block" endarrow="block"/>
+              </v:shape>
+            </w:pict>
+          </mc:Fallback>
+        </mc:AlternateContent>
+      </w:r>
+      <w:r>
+        <w:rPr>
+          <w:rFonts w:ascii="Consolas" w:eastAsia="Times New Roman" w:hAnsi="Consolas" w:cs="Times New Roman"/>
+          <w:color w:val="FFFFFF"/>
+          <w:sz w:val="21"/>
+          <w:szCs w:val="21"/>
+          <w:lang w:val="en-US" w:eastAsia="pt-BR"/>
+        </w:rPr>
+        <w:t> </w:t>
+      </w:r>
+      <w:proofErr w:type="spellStart"/>
+      <w:r>
+        <w:rPr>
+          <w:rFonts w:ascii="Consolas" w:eastAsia="Times New Roman" w:hAnsi="Consolas" w:cs="Times New Roman"/>
+          <w:color w:val="FF9DA4"/>
+          <w:sz w:val="21"/>
+          <w:szCs w:val="21"/>
+          <w:lang w:val="en-US" w:eastAsia="pt-BR"/>
+        </w:rPr>
+        <w:t>boldBtn</w:t>
+      </w:r>
+      <w:r>
+        <w:rPr>
+          <w:rFonts w:ascii="Consolas" w:eastAsia="Times New Roman" w:hAnsi="Consolas" w:cs="Times New Roman"/>
+          <w:color w:val="BBDAFF"/>
+          <w:sz w:val="21"/>
+          <w:szCs w:val="21"/>
+          <w:lang w:val="en-US" w:eastAsia="pt-BR"/>
+        </w:rPr>
+        <w:t>.addEventListener</w:t>
+      </w:r>
+      <w:proofErr w:type="spellEnd"/>
+      <w:r>
+        <w:rPr>
+          <w:rFonts w:ascii="Consolas" w:eastAsia="Times New Roman" w:hAnsi="Consolas" w:cs="Times New Roman"/>
+          <w:color w:val="FFFFFF"/>
+          <w:sz w:val="21"/>
+          <w:szCs w:val="21"/>
+          <w:lang w:val="en-US" w:eastAsia="pt-BR"/>
+        </w:rPr>
+        <w:t>(</w:t>
+      </w:r>
+      <w:r>
+        <w:rPr>
+          <w:rFonts w:ascii="Consolas" w:eastAsia="Times New Roman" w:hAnsi="Consolas" w:cs="Times New Roman"/>
+          <w:color w:val="D1F1A9"/>
+          <w:sz w:val="21"/>
+          <w:szCs w:val="21"/>
+          <w:lang w:val="en-US" w:eastAsia="pt-BR"/>
+        </w:rPr>
+        <w:t>'click'</w:t>
+      </w:r>
+      <w:r>
+        <w:rPr>
+          <w:rFonts w:ascii="Consolas" w:eastAsia="Times New Roman" w:hAnsi="Consolas" w:cs="Times New Roman"/>
+          <w:color w:val="FFFFFF"/>
+          <w:sz w:val="21"/>
+          <w:szCs w:val="21"/>
+          <w:lang w:val="en-US" w:eastAsia="pt-BR"/>
+        </w:rPr>
+        <w:t>, ()</w:t>
+      </w:r>
+      <w:r>
+        <w:rPr>
+          <w:rFonts w:ascii="Consolas" w:eastAsia="Times New Roman" w:hAnsi="Consolas" w:cs="Times New Roman"/>
+          <w:color w:val="EBBBFF"/>
+          <w:sz w:val="21"/>
+          <w:szCs w:val="21"/>
+          <w:lang w:val="en-US" w:eastAsia="pt-BR"/>
+        </w:rPr>
+        <w:t>=&gt;</w:t>
+      </w:r>
+      <w:r>
+        <w:rPr>
+          <w:rFonts w:ascii="Consolas" w:eastAsia="Times New Roman" w:hAnsi="Consolas" w:cs="Times New Roman"/>
+          <w:color w:val="FFFFFF"/>
+          <w:sz w:val="21"/>
+          <w:szCs w:val="21"/>
+          <w:lang w:val="en-US" w:eastAsia="pt-BR"/>
+        </w:rPr>
+        <w:t>{                                </w:t>
+      </w:r>
+    </w:p>
+    <w:p>
+      <w:pPr>
+        <w:shd w:val="clear" w:color="auto" w:fill="002451"/>
+        <w:spacing w:after="0" w:line="285" w:lineRule="atLeast"/>
+        <w:rPr>
+          <w:rFonts w:ascii="Consolas" w:eastAsia="Times New Roman" w:hAnsi="Consolas" w:cs="Times New Roman"/>
+          <w:color w:val="FFFFFF"/>
+          <w:sz w:val="21"/>
+          <w:szCs w:val="21"/>
+          <w:lang w:val="en-US" w:eastAsia="pt-BR"/>
+        </w:rPr>
+      </w:pPr>
+      <w:r>
+        <w:rPr>
+          <w:rFonts w:ascii="Consolas" w:eastAsia="Times New Roman" w:hAnsi="Consolas" w:cs="Times New Roman"/>
+          <w:color w:val="FFFFFF"/>
+          <w:sz w:val="21"/>
+          <w:szCs w:val="21"/>
+          <w:lang w:val="en-US" w:eastAsia="pt-BR"/>
+        </w:rPr>
+        <w:t xml:space="preserve">        </w:t>
+      </w:r>
+      <w:proofErr w:type="spellStart"/>
+      <w:r>
+        <w:rPr>
+          <w:rFonts w:ascii="Consolas" w:eastAsia="Times New Roman" w:hAnsi="Consolas" w:cs="Times New Roman"/>
+          <w:color w:val="FF9DA4"/>
+          <w:sz w:val="21"/>
+          <w:szCs w:val="21"/>
+          <w:lang w:val="en-US" w:eastAsia="pt-BR"/>
+        </w:rPr>
+        <w:t>document</w:t>
+      </w:r>
+      <w:r>
+        <w:rPr>
+          <w:rFonts w:ascii="Consolas" w:eastAsia="Times New Roman" w:hAnsi="Consolas" w:cs="Times New Roman"/>
+          <w:color w:val="BBDAFF"/>
+          <w:sz w:val="21"/>
+          <w:szCs w:val="21"/>
+          <w:lang w:val="en-US" w:eastAsia="pt-BR"/>
+        </w:rPr>
+        <w:t>.execCommand</w:t>
+      </w:r>
+      <w:proofErr w:type="spellEnd"/>
+      <w:r>
+        <w:rPr>
+          <w:rFonts w:ascii="Consolas" w:eastAsia="Times New Roman" w:hAnsi="Consolas" w:cs="Times New Roman"/>
+          <w:color w:val="FFFFFF"/>
+          <w:sz w:val="21"/>
+          <w:szCs w:val="21"/>
+          <w:lang w:val="en-US" w:eastAsia="pt-BR"/>
+        </w:rPr>
+        <w:t>(</w:t>
+      </w:r>
+      <w:r>
+        <w:rPr>
+          <w:rFonts w:ascii="Consolas" w:eastAsia="Times New Roman" w:hAnsi="Consolas" w:cs="Times New Roman"/>
+          <w:color w:val="D1F1A9"/>
+          <w:sz w:val="21"/>
+          <w:szCs w:val="21"/>
+          <w:lang w:val="en-US" w:eastAsia="pt-BR"/>
+        </w:rPr>
+        <w:t>'bold'</w:t>
+      </w:r>
+      <w:r>
+        <w:rPr>
+          <w:rFonts w:ascii="Consolas" w:eastAsia="Times New Roman" w:hAnsi="Consolas" w:cs="Times New Roman"/>
+          <w:color w:val="FFFFFF"/>
+          <w:sz w:val="21"/>
+          <w:szCs w:val="21"/>
+          <w:lang w:val="en-US" w:eastAsia="pt-BR"/>
+        </w:rPr>
+        <w:t>);</w:t>
+      </w:r>
+    </w:p>
+    <w:p>
+      <w:pPr>
+        <w:shd w:val="clear" w:color="auto" w:fill="002451"/>
+        <w:spacing w:after="0" w:line="285" w:lineRule="atLeast"/>
+        <w:rPr>
+          <w:rFonts w:ascii="Consolas" w:eastAsia="Times New Roman" w:hAnsi="Consolas" w:cs="Times New Roman"/>
+          <w:color w:val="FFFFFF"/>
+          <w:sz w:val="21"/>
+          <w:szCs w:val="21"/>
+          <w:lang w:eastAsia="pt-BR"/>
+        </w:rPr>
+      </w:pPr>
+      <w:r>
+        <w:rPr>
+          <w:rFonts w:ascii="Consolas" w:eastAsia="Times New Roman" w:hAnsi="Consolas" w:cs="Times New Roman"/>
+          <w:color w:val="FFFFFF"/>
+          <w:sz w:val="21"/>
+          <w:szCs w:val="21"/>
+          <w:lang w:val="en-US" w:eastAsia="pt-BR"/>
+        </w:rPr>
+        <w:t xml:space="preserve">    </w:t>
+      </w:r>
+      <w:r>
+        <w:rPr>
+          <w:rFonts w:ascii="Consolas" w:eastAsia="Times New Roman" w:hAnsi="Consolas" w:cs="Times New Roman"/>
+          <w:color w:val="FFFFFF"/>
+          <w:sz w:val="21"/>
+          <w:szCs w:val="21"/>
+          <w:lang w:eastAsia="pt-BR"/>
+        </w:rPr>
+        <w:t>});</w:t>
+      </w:r>
+    </w:p>
+    <w:p>
+      <w:pPr>
+        <w:tabs>
+          <w:tab w:val="left" w:pos="3645"/>
+        </w:tabs>
+        <w:rPr>
+          <w:rFonts w:ascii="Consolas" w:eastAsia="Times New Roman" w:hAnsi="Consolas" w:cs="Times New Roman"/>
+          <w:color w:val="70AD47" w:themeColor="accent6"/>
+          <w:sz w:val="21"/>
+          <w:szCs w:val="21"/>
+          <w:lang w:eastAsia="pt-BR"/>
+        </w:rPr>
+      </w:pPr>
+      <w:r>
+        <w:t xml:space="preserve">    </w:t>
+      </w:r>
+      <w:r>
+        <w:t xml:space="preserve">A constante </w:t>
+      </w:r>
+      <w:proofErr w:type="spellStart"/>
+      <w:r>
+        <w:rPr>
+          <w:rFonts w:ascii="Consolas" w:eastAsia="Times New Roman" w:hAnsi="Consolas" w:cs="Times New Roman"/>
+          <w:color w:val="FF9DA4"/>
+          <w:sz w:val="21"/>
+          <w:szCs w:val="21"/>
+          <w:lang w:eastAsia="pt-BR"/>
+        </w:rPr>
+        <w:t>boldBtn</w:t>
+      </w:r>
+      <w:proofErr w:type="spellEnd"/>
+      <w:r>
+        <w:rPr>
+          <w:rFonts w:ascii="Consolas" w:eastAsia="Times New Roman" w:hAnsi="Consolas" w:cs="Times New Roman"/>
+          <w:color w:val="FF9DA4"/>
+          <w:sz w:val="21"/>
+          <w:szCs w:val="21"/>
+          <w:lang w:eastAsia="pt-BR"/>
+        </w:rPr>
+        <w:t xml:space="preserve"> </w:t>
+      </w:r>
+      <w:r>
+        <w:rPr>
+          <w:rFonts w:ascii="Consolas" w:eastAsia="Times New Roman" w:hAnsi="Consolas" w:cs="Times New Roman"/>
+          <w:color w:val="5B9BD5" w:themeColor="accent5"/>
+          <w:sz w:val="21"/>
+          <w:szCs w:val="21"/>
+          <w:lang w:eastAsia="pt-BR"/>
+        </w:rPr>
+        <w:t xml:space="preserve">adiciona o evento </w:t>
+      </w:r>
+      <w:r>
+        <w:rPr>
+          <w:rFonts w:ascii="Consolas" w:eastAsia="Times New Roman" w:hAnsi="Consolas" w:cs="Times New Roman"/>
+          <w:color w:val="92D050"/>
+          <w:sz w:val="21"/>
+          <w:szCs w:val="21"/>
+          <w:lang w:eastAsia="pt-BR"/>
+        </w:rPr>
+        <w:t>(‘clicar’</w:t>
+      </w:r>
+      <w:r>
+        <w:rPr>
+          <w:rFonts w:ascii="Consolas" w:eastAsia="Times New Roman" w:hAnsi="Consolas" w:cs="Times New Roman"/>
+          <w:sz w:val="21"/>
+          <w:szCs w:val="21"/>
+          <w:lang w:eastAsia="pt-BR"/>
+        </w:rPr>
+        <w:t>)</w:t>
+      </w:r>
+      <w:r>
+        <w:rPr>
+          <w:rFonts w:ascii="Consolas" w:eastAsia="Times New Roman" w:hAnsi="Consolas" w:cs="Times New Roman"/>
+          <w:sz w:val="21"/>
+          <w:szCs w:val="21"/>
+          <w:lang w:eastAsia="pt-BR"/>
+        </w:rPr>
+        <w:t xml:space="preserve"> executa a função </w:t>
+      </w:r>
+      <w:r>
+        <w:rPr>
+          <w:rFonts w:ascii="Consolas" w:eastAsia="Times New Roman" w:hAnsi="Consolas" w:cs="Times New Roman"/>
+          <w:color w:val="FF9DA4"/>
+          <w:sz w:val="21"/>
+          <w:szCs w:val="21"/>
+          <w:lang w:eastAsia="pt-BR"/>
+        </w:rPr>
+        <w:t>documen</w:t>
+      </w:r>
+      <w:r>
+        <w:rPr>
+          <w:rFonts w:ascii="Consolas" w:eastAsia="Times New Roman" w:hAnsi="Consolas" w:cs="Times New Roman"/>
+          <w:color w:val="FF9DA4"/>
+          <w:sz w:val="21"/>
+          <w:szCs w:val="21"/>
+          <w:lang w:eastAsia="pt-BR"/>
+        </w:rPr>
+        <w:t>to</w:t>
+      </w:r>
+      <w:r>
+        <w:t xml:space="preserve"> </w:t>
+      </w:r>
+      <w:r>
+        <w:rPr>
+          <w:rFonts w:ascii="Consolas" w:eastAsia="Times New Roman" w:hAnsi="Consolas" w:cs="Times New Roman"/>
+          <w:color w:val="BBDAFF"/>
+          <w:sz w:val="21"/>
+          <w:szCs w:val="21"/>
+          <w:lang w:eastAsia="pt-BR"/>
+        </w:rPr>
+        <w:t>exec</w:t>
+      </w:r>
+      <w:r>
+        <w:rPr>
+          <w:rFonts w:ascii="Consolas" w:eastAsia="Times New Roman" w:hAnsi="Consolas" w:cs="Times New Roman"/>
+          <w:color w:val="BBDAFF"/>
+          <w:sz w:val="21"/>
+          <w:szCs w:val="21"/>
+          <w:lang w:eastAsia="pt-BR"/>
+        </w:rPr>
+        <w:t>uta o comando</w:t>
+      </w:r>
+      <w:r>
+        <w:rPr>
+          <w:rFonts w:ascii="Consolas" w:eastAsia="Times New Roman" w:hAnsi="Consolas" w:cs="Times New Roman"/>
+          <w:color w:val="BBDAFF"/>
+          <w:sz w:val="21"/>
+          <w:szCs w:val="21"/>
+          <w:lang w:eastAsia="pt-BR"/>
+        </w:rPr>
+        <w:t xml:space="preserve"> </w:t>
+      </w:r>
+      <w:r>
+        <w:rPr>
+          <w:rFonts w:ascii="Consolas" w:eastAsia="Times New Roman" w:hAnsi="Consolas" w:cs="Times New Roman"/>
+          <w:color w:val="70AD47" w:themeColor="accent6"/>
+          <w:sz w:val="21"/>
+          <w:szCs w:val="21"/>
+          <w:lang w:eastAsia="pt-BR"/>
+        </w:rPr>
+        <w:t xml:space="preserve">deixar negrito. </w:t>
+      </w:r>
+      <w:r>
+        <w:rPr>
+          <w:rFonts w:ascii="Consolas" w:eastAsia="Times New Roman" w:hAnsi="Consolas" w:cs="Times New Roman"/>
+          <w:color w:val="000000" w:themeColor="text1"/>
+          <w:sz w:val="21"/>
+          <w:szCs w:val="21"/>
+          <w:lang w:eastAsia="pt-BR"/>
+        </w:rPr>
+        <w:t>Caso não conheça “()=&gt;{}” e o mesmo que ‘</w:t>
+      </w:r>
+      <w:proofErr w:type="spellStart"/>
+      <w:r>
+        <w:rPr>
+          <w:rFonts w:ascii="Consolas" w:eastAsia="Times New Roman" w:hAnsi="Consolas" w:cs="Times New Roman"/>
+          <w:color w:val="000000" w:themeColor="text1"/>
+          <w:sz w:val="21"/>
+          <w:szCs w:val="21"/>
+          <w:lang w:eastAsia="pt-BR"/>
+        </w:rPr>
+        <w:t>function</w:t>
+      </w:r>
+      <w:proofErr w:type="spellEnd"/>
+      <w:r>
+        <w:rPr>
+          <w:rFonts w:ascii="Consolas" w:eastAsia="Times New Roman" w:hAnsi="Consolas" w:cs="Times New Roman"/>
+          <w:color w:val="000000" w:themeColor="text1"/>
+          <w:sz w:val="21"/>
+          <w:szCs w:val="21"/>
+          <w:lang w:eastAsia="pt-BR"/>
+        </w:rPr>
+        <w:t xml:space="preserve"> () {}’. Vale </w:t>
+      </w:r>
+      <w:proofErr w:type="spellStart"/>
+      <w:r>
+        <w:rPr>
+          <w:rFonts w:ascii="Consolas" w:eastAsia="Times New Roman" w:hAnsi="Consolas" w:cs="Times New Roman"/>
+          <w:color w:val="000000" w:themeColor="text1"/>
+          <w:sz w:val="21"/>
+          <w:szCs w:val="21"/>
+          <w:lang w:eastAsia="pt-BR"/>
+        </w:rPr>
+        <w:t>realsar</w:t>
+      </w:r>
+      <w:proofErr w:type="spellEnd"/>
+      <w:r>
+        <w:rPr>
+          <w:rFonts w:ascii="Consolas" w:eastAsia="Times New Roman" w:hAnsi="Consolas" w:cs="Times New Roman"/>
+          <w:color w:val="000000" w:themeColor="text1"/>
+          <w:sz w:val="21"/>
+          <w:szCs w:val="21"/>
+          <w:lang w:eastAsia="pt-BR"/>
+        </w:rPr>
+        <w:t xml:space="preserve"> que o </w:t>
+      </w:r>
+      <w:proofErr w:type="spellStart"/>
+      <w:r>
+        <w:rPr>
+          <w:rFonts w:ascii="Consolas" w:eastAsia="Times New Roman" w:hAnsi="Consolas" w:cs="Times New Roman"/>
+          <w:color w:val="000000" w:themeColor="text1"/>
+          <w:sz w:val="21"/>
+          <w:szCs w:val="21"/>
+          <w:lang w:eastAsia="pt-BR"/>
+        </w:rPr>
+        <w:t>execComand</w:t>
+      </w:r>
+      <w:proofErr w:type="spellEnd"/>
+      <w:r>
+        <w:rPr>
+          <w:rFonts w:ascii="Consolas" w:eastAsia="Times New Roman" w:hAnsi="Consolas" w:cs="Times New Roman"/>
+          <w:color w:val="000000" w:themeColor="text1"/>
+          <w:sz w:val="21"/>
+          <w:szCs w:val="21"/>
+          <w:lang w:eastAsia="pt-BR"/>
+        </w:rPr>
+        <w:t xml:space="preserve"> esta descontinuado, a qualquer instante ele pode parar de funcionar, mas por em quanto esta sendo bem utilizado.  </w:t>
+      </w:r>
+    </w:p>
+    <w:p>
+      <w:pPr>
+        <w:tabs>
+          <w:tab w:val="left" w:pos="3645"/>
+        </w:tabs>
+        <w:rPr>
+          <w:color w:val="70AD47" w:themeColor="accent6"/>
+        </w:rPr>
       </w:pPr>
     </w:p>
     <w:sectPr>
@@ -1654,13 +3486,13 @@
     <w:name w:val="Normal"/>
     <w:qFormat/>
   </w:style>
-  <w:style w:type="character" w:default="1" w:styleId="Fontepargpadro">
+  <w:style w:type="character" w:default="1" w:styleId="Policepardfaut">
     <w:name w:val="Default Paragraph Font"/>
     <w:uiPriority w:val="1"/>
     <w:semiHidden/>
     <w:unhideWhenUsed/>
   </w:style>
-  <w:style w:type="table" w:default="1" w:styleId="Tabelanormal">
+  <w:style w:type="table" w:default="1" w:styleId="TableauNormal">
     <w:name w:val="Normal Table"/>
     <w:uiPriority w:val="99"/>
     <w:semiHidden/>
@@ -1675,7 +3507,7 @@
       </w:tblCellMar>
     </w:tblPr>
   </w:style>
-  <w:style w:type="numbering" w:default="1" w:styleId="Semlista">
+  <w:style w:type="numbering" w:default="1" w:styleId="Aucuneliste">
     <w:name w:val="No List"/>
     <w:uiPriority w:val="99"/>
     <w:semiHidden/>

</xml_diff>